<commit_message>
Added Documentation Elaborazione 3
</commit_message>
<xml_diff>
--- a/PrimaIterazione/documentation/3. Elaborazione2/3. Elaborazione2 - Analisi e Progettazione OO.docx
+++ b/PrimaIterazione/documentation/3. Elaborazione2/3. Elaborazione2 - Analisi e Progettazione OO.docx
@@ -86,7 +86,25 @@
         <w:pStyle w:val="Titolo1"/>
       </w:pPr>
       <w:r>
-        <w:t>Aggiornamento caso d’uso UC</w:t>
+        <w:t>Aggiornamento cas</w:t>
+      </w:r>
+      <w:r>
+        <w:t>i</w:t>
+      </w:r>
+      <w:r>
+        <w:t xml:space="preserve"> d’uso</w:t>
+      </w:r>
+      <w:r>
+        <w:t xml:space="preserve"> </w:t>
+      </w:r>
+      <w:r>
+        <w:t>UC3: Effettua pagamento</w:t>
+      </w:r>
+      <w:r>
+        <w:t xml:space="preserve"> e</w:t>
+      </w:r>
+      <w:r>
+        <w:t xml:space="preserve"> UC</w:t>
       </w:r>
       <w:r>
         <w:t>4</w:t>
@@ -112,6 +130,7 @@
         </w:rPr>
       </w:pPr>
       <w:bookmarkStart w:id="0" w:name="_Toc40432333"/>
+      <w:bookmarkStart w:id="1" w:name="_Hlk42329682"/>
       <w:r>
         <w:rPr>
           <w:rFonts w:eastAsiaTheme="minorEastAsia"/>
@@ -120,6 +139,7 @@
       </w:r>
       <w:bookmarkEnd w:id="0"/>
     </w:p>
+    <w:bookmarkEnd w:id="1"/>
     <w:p>
       <w:pPr>
         <w:pStyle w:val="Paragrafoelenco"/>
@@ -280,7 +300,6 @@
         <w:jc w:val="both"/>
       </w:pPr>
       <w:r>
-        <w:lastRenderedPageBreak/>
         <w:tab/>
       </w:r>
       <w:r>
@@ -737,7 +756,16 @@
           <w:sz w:val="24"/>
           <w:szCs w:val="24"/>
         </w:rPr>
-        <w:t>In questa sezione viene descritto il sistema in termini di Analisi orientata agli oggetti. Quest’ultima tiene conto degli aggiornamenti dovuti all’aggiunta di ulteriori casi d’uso rispetto all’iterazione precedente, presentando quindi Modello di Dominio, Diagrammi di sequenza di sistema e Contratti delle operazioni.</w:t>
+        <w:t xml:space="preserve">In questa sezione viene descritto il sistema in termini di Analisi orientata agli oggetti. Quest’ultima tiene conto degli aggiornamenti dovuti all’aggiunta di ulteriori casi d’uso rispetto all’iterazione </w:t>
+      </w:r>
+      <w:r>
+        <w:rPr>
+          <w:rFonts w:cs="Times New Roman"/>
+          <w:sz w:val="24"/>
+          <w:szCs w:val="24"/>
+        </w:rPr>
+        <w:lastRenderedPageBreak/>
+        <w:t>precedente, presentando quindi Modello di Dominio, Diagrammi di sequenza di sistema e Contratti delle operazioni.</w:t>
       </w:r>
     </w:p>
     <w:p>
@@ -745,7 +773,6 @@
         <w:pStyle w:val="Titolo2"/>
       </w:pPr>
       <w:r>
-        <w:lastRenderedPageBreak/>
         <w:t>Modello di Dominio</w:t>
       </w:r>
     </w:p>
@@ -1113,7 +1140,6 @@
           <w:sz w:val="24"/>
           <w:szCs w:val="24"/>
         </w:rPr>
-        <w:lastRenderedPageBreak/>
         <w:drawing>
           <wp:inline distT="0" distB="0" distL="0" distR="0" wp14:anchorId="3317FC47" wp14:editId="0BFF917B">
             <wp:extent cx="5166163" cy="3733800"/>
@@ -1369,9 +1395,13 @@
           <w:szCs w:val="24"/>
           <w:u w:val="single"/>
         </w:rPr>
-        <w:t xml:space="preserve">Contratto CO1: </w:t>
-      </w:r>
-      <w:proofErr w:type="spellStart"/>
+        <w:t>Contratto CO1: effettuaPagamentoCartaDiCredito</w:t>
+      </w:r>
+    </w:p>
+    <w:p>
+      <w:pPr>
+        <w:jc w:val="both"/>
+      </w:pPr>
       <w:r>
         <w:rPr>
           <w:rFonts w:cs="Times New Roman"/>
@@ -1379,23 +1409,6 @@
           <w:bCs/>
           <w:sz w:val="24"/>
           <w:szCs w:val="24"/>
-          <w:u w:val="single"/>
-        </w:rPr>
-        <w:t>effettuaPagamentoCartaDiCredito</w:t>
-      </w:r>
-      <w:proofErr w:type="spellEnd"/>
-    </w:p>
-    <w:p>
-      <w:pPr>
-        <w:jc w:val="both"/>
-      </w:pPr>
-      <w:r>
-        <w:rPr>
-          <w:rFonts w:cs="Times New Roman"/>
-          <w:b/>
-          <w:bCs/>
-          <w:sz w:val="24"/>
-          <w:szCs w:val="24"/>
         </w:rPr>
         <w:t>Operazione:</w:t>
       </w:r>
@@ -1407,29 +1420,7 @@
           <w:sz w:val="24"/>
           <w:szCs w:val="24"/>
         </w:rPr>
-        <w:t xml:space="preserve"> </w:t>
-      </w:r>
-      <w:proofErr w:type="spellStart"/>
-      <w:r>
-        <w:rPr>
-          <w:rFonts w:cs="Times New Roman"/>
-          <w:i/>
-          <w:iCs/>
-          <w:sz w:val="24"/>
-          <w:szCs w:val="24"/>
-        </w:rPr>
-        <w:t>effettuaPagamentoCartaDiCredito</w:t>
-      </w:r>
-      <w:proofErr w:type="spellEnd"/>
-      <w:r>
-        <w:rPr>
-          <w:rFonts w:cs="Times New Roman"/>
-          <w:i/>
-          <w:iCs/>
-          <w:sz w:val="24"/>
-          <w:szCs w:val="24"/>
-        </w:rPr>
-        <w:t>(prenotazione: Prenotazione)</w:t>
+        <w:t xml:space="preserve"> effettuaPagamentoCartaDiCredito(prenotazione: Prenotazione)</w:t>
       </w:r>
     </w:p>
     <w:p>
@@ -1674,7 +1665,6 @@
         </w:rPr>
         <w:t xml:space="preserve">È stata creata un’istanza di </w:t>
       </w:r>
-      <w:proofErr w:type="spellStart"/>
       <w:r>
         <w:rPr>
           <w:rFonts w:cs="Times New Roman"/>
@@ -1695,7 +1685,6 @@
         </w:rPr>
         <w:t>Adapter</w:t>
       </w:r>
-      <w:proofErr w:type="spellEnd"/>
     </w:p>
     <w:p>
       <w:pPr>
@@ -1724,7 +1713,6 @@
         </w:rPr>
         <w:t xml:space="preserve">È stata associata l’istanza di </w:t>
       </w:r>
-      <w:proofErr w:type="spellStart"/>
       <w:r>
         <w:rPr>
           <w:rFonts w:cs="Times New Roman"/>
@@ -1745,7 +1733,6 @@
         </w:rPr>
         <w:t>Adapter</w:t>
       </w:r>
-      <w:proofErr w:type="spellEnd"/>
       <w:r>
         <w:rPr>
           <w:rFonts w:cs="Times New Roman"/>
@@ -1811,9 +1798,13 @@
           <w:u w:val="single"/>
         </w:rPr>
         <w:lastRenderedPageBreak/>
-        <w:t xml:space="preserve">Contratto CO2: </w:t>
-      </w:r>
-      <w:proofErr w:type="spellStart"/>
+        <w:t>Contratto CO2: effettuaPagamentoPaypal</w:t>
+      </w:r>
+    </w:p>
+    <w:p>
+      <w:pPr>
+        <w:jc w:val="both"/>
+      </w:pPr>
       <w:r>
         <w:rPr>
           <w:rFonts w:cs="Times New Roman"/>
@@ -1821,23 +1812,6 @@
           <w:bCs/>
           <w:sz w:val="24"/>
           <w:szCs w:val="24"/>
-          <w:u w:val="single"/>
-        </w:rPr>
-        <w:t>effettuaPagamentoPaypal</w:t>
-      </w:r>
-      <w:proofErr w:type="spellEnd"/>
-    </w:p>
-    <w:p>
-      <w:pPr>
-        <w:jc w:val="both"/>
-      </w:pPr>
-      <w:r>
-        <w:rPr>
-          <w:rFonts w:cs="Times New Roman"/>
-          <w:b/>
-          <w:bCs/>
-          <w:sz w:val="24"/>
-          <w:szCs w:val="24"/>
         </w:rPr>
         <w:t>Operazione:</w:t>
       </w:r>
@@ -1849,29 +1823,7 @@
           <w:sz w:val="24"/>
           <w:szCs w:val="24"/>
         </w:rPr>
-        <w:t xml:space="preserve"> </w:t>
-      </w:r>
-      <w:proofErr w:type="spellStart"/>
-      <w:r>
-        <w:rPr>
-          <w:rFonts w:cs="Times New Roman"/>
-          <w:i/>
-          <w:iCs/>
-          <w:sz w:val="24"/>
-          <w:szCs w:val="24"/>
-        </w:rPr>
-        <w:t>effettuaPagamentoPaypal</w:t>
-      </w:r>
-      <w:proofErr w:type="spellEnd"/>
-      <w:r>
-        <w:rPr>
-          <w:rFonts w:cs="Times New Roman"/>
-          <w:i/>
-          <w:iCs/>
-          <w:sz w:val="24"/>
-          <w:szCs w:val="24"/>
-        </w:rPr>
-        <w:t>(prenotazione: Prenotazione)</w:t>
+        <w:t xml:space="preserve"> effettuaPagamentoPaypal(prenotazione: Prenotazione)</w:t>
       </w:r>
     </w:p>
     <w:p>
@@ -1984,7 +1936,6 @@
         </w:rPr>
         <w:t xml:space="preserve">È stata creata un’istanza di </w:t>
       </w:r>
-      <w:proofErr w:type="spellStart"/>
       <w:r>
         <w:rPr>
           <w:rFonts w:cs="Times New Roman"/>
@@ -2005,7 +1956,6 @@
         </w:rPr>
         <w:t>agamentoPaypal</w:t>
       </w:r>
-      <w:proofErr w:type="spellEnd"/>
     </w:p>
     <w:p>
       <w:pPr>
@@ -2034,7 +1984,6 @@
         </w:rPr>
         <w:t xml:space="preserve">È stata associata l’istanza di </w:t>
       </w:r>
-      <w:proofErr w:type="spellStart"/>
       <w:r>
         <w:rPr>
           <w:rFonts w:cs="Times New Roman"/>
@@ -2055,7 +2004,6 @@
         </w:rPr>
         <w:t>agamentoPayPal</w:t>
       </w:r>
-      <w:proofErr w:type="spellEnd"/>
       <w:r>
         <w:rPr>
           <w:rFonts w:cs="Times New Roman"/>
@@ -2120,7 +2068,6 @@
         </w:rPr>
         <w:t xml:space="preserve">È stata creata un’istanza di </w:t>
       </w:r>
-      <w:proofErr w:type="spellStart"/>
       <w:r>
         <w:rPr>
           <w:rFonts w:cs="Times New Roman"/>
@@ -2131,7 +2078,6 @@
         </w:rPr>
         <w:t>PayPalAdapter</w:t>
       </w:r>
-      <w:proofErr w:type="spellEnd"/>
     </w:p>
     <w:p>
       <w:pPr>
@@ -2160,7 +2106,6 @@
         </w:rPr>
         <w:t xml:space="preserve">È stata associata l’istanza di </w:t>
       </w:r>
-      <w:proofErr w:type="spellStart"/>
       <w:r>
         <w:rPr>
           <w:rFonts w:cs="Times New Roman"/>
@@ -2171,7 +2116,6 @@
         </w:rPr>
         <w:t>PayPalAdapter</w:t>
       </w:r>
-      <w:proofErr w:type="spellEnd"/>
       <w:r>
         <w:rPr>
           <w:rFonts w:cs="Times New Roman"/>
@@ -2180,7 +2124,6 @@
         </w:rPr>
         <w:t xml:space="preserve"> a </w:t>
       </w:r>
-      <w:proofErr w:type="spellStart"/>
       <w:r>
         <w:rPr>
           <w:rFonts w:cs="Times New Roman"/>
@@ -2201,7 +2144,6 @@
         </w:rPr>
         <w:t>agamentoPayPal</w:t>
       </w:r>
-      <w:proofErr w:type="spellEnd"/>
     </w:p>
     <w:p>
       <w:pPr>
@@ -2234,9 +2176,10 @@
           <w:szCs w:val="24"/>
           <w:u w:val="single"/>
         </w:rPr>
-        <w:t xml:space="preserve">Contratto CO3: </w:t>
-      </w:r>
-      <w:proofErr w:type="spellStart"/>
+        <w:t>Contratto CO3: pagamentoCartaCredito</w:t>
+      </w:r>
+    </w:p>
+    <w:p>
       <w:r>
         <w:rPr>
           <w:rFonts w:cs="Times New Roman"/>
@@ -2244,20 +2187,6 @@
           <w:bCs/>
           <w:sz w:val="24"/>
           <w:szCs w:val="24"/>
-          <w:u w:val="single"/>
-        </w:rPr>
-        <w:t>pagamentoCartaCredito</w:t>
-      </w:r>
-      <w:proofErr w:type="spellEnd"/>
-    </w:p>
-    <w:p>
-      <w:r>
-        <w:rPr>
-          <w:rFonts w:cs="Times New Roman"/>
-          <w:b/>
-          <w:bCs/>
-          <w:sz w:val="24"/>
-          <w:szCs w:val="24"/>
         </w:rPr>
         <w:t>Operazione:</w:t>
       </w:r>
@@ -2269,20 +2198,17 @@
           <w:sz w:val="24"/>
           <w:szCs w:val="24"/>
         </w:rPr>
-        <w:t xml:space="preserve"> </w:t>
-      </w:r>
-      <w:proofErr w:type="spellStart"/>
-      <w:r>
-        <w:rPr>
-          <w:rFonts w:cs="Times New Roman"/>
+        <w:t xml:space="preserve"> pagamentoCartaCredito(nuovoTotale:</w:t>
+      </w:r>
+      <w:r>
+        <w:rPr>
           <w:i/>
           <w:iCs/>
           <w:sz w:val="24"/>
           <w:szCs w:val="24"/>
         </w:rPr>
-        <w:t>pagamentoCartaCredito</w:t>
-      </w:r>
-      <w:proofErr w:type="spellEnd"/>
+        <w:t xml:space="preserve"> double</w:t>
+      </w:r>
       <w:r>
         <w:rPr>
           <w:rFonts w:cs="Times New Roman"/>
@@ -2291,9 +2217,8 @@
           <w:sz w:val="24"/>
           <w:szCs w:val="24"/>
         </w:rPr>
-        <w:t>(</w:t>
-      </w:r>
-      <w:proofErr w:type="spellStart"/>
+        <w:t>, prenotazione: Prenotazione, numeroCarta: String</w:t>
+      </w:r>
       <w:r>
         <w:rPr>
           <w:rFonts w:cs="Times New Roman"/>
@@ -2302,116 +2227,8 @@
           <w:sz w:val="24"/>
           <w:szCs w:val="24"/>
         </w:rPr>
-        <w:t>nuovoTotale</w:t>
-      </w:r>
-      <w:proofErr w:type="spellEnd"/>
-      <w:r>
-        <w:rPr>
-          <w:rFonts w:cs="Times New Roman"/>
-          <w:i/>
-          <w:iCs/>
-          <w:sz w:val="24"/>
-          <w:szCs w:val="24"/>
-        </w:rPr>
-        <w:t>:</w:t>
-      </w:r>
-      <w:r>
-        <w:rPr>
-          <w:i/>
-          <w:iCs/>
-          <w:sz w:val="24"/>
-          <w:szCs w:val="24"/>
-        </w:rPr>
-        <w:t xml:space="preserve"> double</w:t>
-      </w:r>
-      <w:r>
-        <w:rPr>
-          <w:rFonts w:cs="Times New Roman"/>
-          <w:i/>
-          <w:iCs/>
-          <w:sz w:val="24"/>
-          <w:szCs w:val="24"/>
-        </w:rPr>
-        <w:t xml:space="preserve">, prenotazione: Prenotazione, </w:t>
-      </w:r>
-      <w:proofErr w:type="spellStart"/>
-      <w:r>
-        <w:rPr>
-          <w:rFonts w:cs="Times New Roman"/>
-          <w:i/>
-          <w:iCs/>
-          <w:sz w:val="24"/>
-          <w:szCs w:val="24"/>
-        </w:rPr>
-        <w:t>numeroCarta</w:t>
-      </w:r>
-      <w:proofErr w:type="spellEnd"/>
-      <w:r>
-        <w:rPr>
-          <w:rFonts w:cs="Times New Roman"/>
-          <w:i/>
-          <w:iCs/>
-          <w:sz w:val="24"/>
-          <w:szCs w:val="24"/>
-        </w:rPr>
-        <w:t xml:space="preserve">: </w:t>
-      </w:r>
-      <w:proofErr w:type="spellStart"/>
-      <w:r>
-        <w:rPr>
-          <w:rFonts w:cs="Times New Roman"/>
-          <w:i/>
-          <w:iCs/>
-          <w:sz w:val="24"/>
-          <w:szCs w:val="24"/>
-        </w:rPr>
-        <w:t>String</w:t>
-      </w:r>
-      <w:proofErr w:type="spellEnd"/>
-      <w:r>
-        <w:rPr>
-          <w:rFonts w:cs="Times New Roman"/>
-          <w:i/>
-          <w:iCs/>
-          <w:sz w:val="24"/>
-          <w:szCs w:val="24"/>
-        </w:rPr>
-        <w:t xml:space="preserve">, </w:t>
-      </w:r>
-      <w:proofErr w:type="spellStart"/>
-      <w:r>
-        <w:rPr>
-          <w:rFonts w:cs="Times New Roman"/>
-          <w:i/>
-          <w:iCs/>
-          <w:sz w:val="24"/>
-          <w:szCs w:val="24"/>
-        </w:rPr>
-        <w:t>puntiSelezionati</w:t>
-      </w:r>
-      <w:proofErr w:type="spellEnd"/>
-      <w:r>
-        <w:rPr>
-          <w:rFonts w:cs="Times New Roman"/>
-          <w:i/>
-          <w:iCs/>
-          <w:sz w:val="24"/>
-          <w:szCs w:val="24"/>
-        </w:rPr>
-        <w:t xml:space="preserve">: </w:t>
-      </w:r>
-      <w:proofErr w:type="spellStart"/>
-      <w:r>
-        <w:rPr>
-          <w:rFonts w:cs="Times New Roman"/>
-          <w:i/>
-          <w:iCs/>
-          <w:sz w:val="24"/>
-          <w:szCs w:val="24"/>
-        </w:rPr>
-        <w:t>int</w:t>
-      </w:r>
-      <w:proofErr w:type="spellEnd"/>
+        <w:t>, puntiSelezionati: int</w:t>
+      </w:r>
       <w:r>
         <w:rPr>
           <w:rFonts w:cs="Times New Roman"/>
@@ -2635,7 +2452,6 @@
         </w:rPr>
         <w:t xml:space="preserve">È stata creata un’istanza di </w:t>
       </w:r>
-      <w:proofErr w:type="spellStart"/>
       <w:r>
         <w:rPr>
           <w:rFonts w:cs="Times New Roman"/>
@@ -2656,7 +2472,6 @@
         </w:rPr>
         <w:t>artaDiCredito</w:t>
       </w:r>
-      <w:proofErr w:type="spellEnd"/>
     </w:p>
     <w:p>
       <w:pPr>
@@ -2685,7 +2500,6 @@
         </w:rPr>
         <w:t xml:space="preserve">È stata associata l’istanza di </w:t>
       </w:r>
-      <w:proofErr w:type="spellStart"/>
       <w:r>
         <w:rPr>
           <w:rFonts w:cs="Times New Roman"/>
@@ -2706,7 +2520,6 @@
         </w:rPr>
         <w:t>artaDiCredito</w:t>
       </w:r>
-      <w:proofErr w:type="spellEnd"/>
       <w:r>
         <w:rPr>
           <w:rFonts w:cs="Times New Roman"/>
@@ -2733,9 +2546,12 @@
           <w:sz w:val="24"/>
           <w:szCs w:val="24"/>
         </w:rPr>
-        <w:t>agamento</w:t>
-      </w:r>
-      <w:r>
+        <w:t>agamentoCartaDiCredito</w:t>
+      </w:r>
+    </w:p>
+    <w:p>
+      <w:pPr>
+        <w:jc w:val="both"/>
         <w:rPr>
           <w:rFonts w:cs="Times New Roman"/>
           <w:i/>
@@ -2743,12 +2559,46 @@
           <w:sz w:val="24"/>
           <w:szCs w:val="24"/>
         </w:rPr>
-        <w:t>CartaDiCredito</w:t>
-      </w:r>
+      </w:pPr>
     </w:p>
     <w:p>
       <w:pPr>
         <w:jc w:val="both"/>
+        <w:rPr>
+          <w:b/>
+          <w:bCs/>
+          <w:sz w:val="24"/>
+          <w:szCs w:val="24"/>
+          <w:u w:val="single"/>
+        </w:rPr>
+      </w:pPr>
+      <w:r>
+        <w:rPr>
+          <w:rFonts w:cs="Times New Roman"/>
+          <w:b/>
+          <w:bCs/>
+          <w:sz w:val="24"/>
+          <w:szCs w:val="24"/>
+          <w:u w:val="single"/>
+        </w:rPr>
+        <w:t>Contratto CO4: pagamentoPaypal</w:t>
+      </w:r>
+    </w:p>
+    <w:p>
+      <w:pPr>
+        <w:jc w:val="both"/>
+      </w:pPr>
+      <w:r>
+        <w:rPr>
+          <w:rFonts w:cs="Times New Roman"/>
+          <w:b/>
+          <w:bCs/>
+          <w:sz w:val="24"/>
+          <w:szCs w:val="24"/>
+        </w:rPr>
+        <w:t>Operazione:</w:t>
+      </w:r>
+      <w:r>
         <w:rPr>
           <w:rFonts w:cs="Times New Roman"/>
           <w:i/>
@@ -2756,57 +2606,7 @@
           <w:sz w:val="24"/>
           <w:szCs w:val="24"/>
         </w:rPr>
-      </w:pPr>
-    </w:p>
-    <w:p>
-      <w:pPr>
-        <w:jc w:val="both"/>
-        <w:rPr>
-          <w:b/>
-          <w:bCs/>
-          <w:sz w:val="24"/>
-          <w:szCs w:val="24"/>
-          <w:u w:val="single"/>
-        </w:rPr>
-      </w:pPr>
-      <w:r>
-        <w:rPr>
-          <w:rFonts w:cs="Times New Roman"/>
-          <w:b/>
-          <w:bCs/>
-          <w:sz w:val="24"/>
-          <w:szCs w:val="24"/>
-          <w:u w:val="single"/>
-        </w:rPr>
-        <w:t xml:space="preserve">Contratto CO4: </w:t>
-      </w:r>
-      <w:proofErr w:type="spellStart"/>
-      <w:r>
-        <w:rPr>
-          <w:rFonts w:cs="Times New Roman"/>
-          <w:b/>
-          <w:bCs/>
-          <w:sz w:val="24"/>
-          <w:szCs w:val="24"/>
-          <w:u w:val="single"/>
-        </w:rPr>
-        <w:t>pagamentoPaypal</w:t>
-      </w:r>
-      <w:proofErr w:type="spellEnd"/>
-    </w:p>
-    <w:p>
-      <w:pPr>
-        <w:jc w:val="both"/>
-      </w:pPr>
-      <w:r>
-        <w:rPr>
-          <w:rFonts w:cs="Times New Roman"/>
-          <w:b/>
-          <w:bCs/>
-          <w:sz w:val="24"/>
-          <w:szCs w:val="24"/>
-        </w:rPr>
-        <w:t>Operazione:</w:t>
+        <w:t xml:space="preserve"> pagamentoPaypal(nuovoTotale: </w:t>
       </w:r>
       <w:r>
         <w:rPr>
@@ -2816,9 +2616,8 @@
           <w:sz w:val="24"/>
           <w:szCs w:val="24"/>
         </w:rPr>
-        <w:t xml:space="preserve"> </w:t>
-      </w:r>
-      <w:proofErr w:type="spellStart"/>
+        <w:t>double</w:t>
+      </w:r>
       <w:r>
         <w:rPr>
           <w:rFonts w:cs="Times New Roman"/>
@@ -2827,9 +2626,8 @@
           <w:sz w:val="24"/>
           <w:szCs w:val="24"/>
         </w:rPr>
-        <w:t>pagamentoPaypal</w:t>
-      </w:r>
-      <w:proofErr w:type="spellEnd"/>
+        <w:t xml:space="preserve">, prenotazione: Prenotazione, </w:t>
+      </w:r>
       <w:r>
         <w:rPr>
           <w:rFonts w:cs="Times New Roman"/>
@@ -2838,9 +2636,8 @@
           <w:sz w:val="24"/>
           <w:szCs w:val="24"/>
         </w:rPr>
-        <w:t>(</w:t>
-      </w:r>
-      <w:proofErr w:type="spellStart"/>
+        <w:t>email</w:t>
+      </w:r>
       <w:r>
         <w:rPr>
           <w:rFonts w:cs="Times New Roman"/>
@@ -2849,9 +2646,8 @@
           <w:sz w:val="24"/>
           <w:szCs w:val="24"/>
         </w:rPr>
-        <w:t>nuovoTotale</w:t>
-      </w:r>
-      <w:proofErr w:type="spellEnd"/>
+        <w:t>: String</w:t>
+      </w:r>
       <w:r>
         <w:rPr>
           <w:rFonts w:cs="Times New Roman"/>
@@ -2860,106 +2656,8 @@
           <w:sz w:val="24"/>
           <w:szCs w:val="24"/>
         </w:rPr>
-        <w:t xml:space="preserve">: </w:t>
-      </w:r>
-      <w:r>
-        <w:rPr>
-          <w:rFonts w:cs="Times New Roman"/>
-          <w:i/>
-          <w:iCs/>
-          <w:sz w:val="24"/>
-          <w:szCs w:val="24"/>
-        </w:rPr>
-        <w:t>double</w:t>
-      </w:r>
-      <w:r>
-        <w:rPr>
-          <w:rFonts w:cs="Times New Roman"/>
-          <w:i/>
-          <w:iCs/>
-          <w:sz w:val="24"/>
-          <w:szCs w:val="24"/>
-        </w:rPr>
-        <w:t xml:space="preserve">, prenotazione: Prenotazione, </w:t>
-      </w:r>
-      <w:proofErr w:type="gramStart"/>
-      <w:r>
-        <w:rPr>
-          <w:rFonts w:cs="Times New Roman"/>
-          <w:i/>
-          <w:iCs/>
-          <w:sz w:val="24"/>
-          <w:szCs w:val="24"/>
-        </w:rPr>
-        <w:t>email</w:t>
-      </w:r>
-      <w:proofErr w:type="gramEnd"/>
-      <w:r>
-        <w:rPr>
-          <w:rFonts w:cs="Times New Roman"/>
-          <w:i/>
-          <w:iCs/>
-          <w:sz w:val="24"/>
-          <w:szCs w:val="24"/>
-        </w:rPr>
-        <w:t xml:space="preserve">: </w:t>
-      </w:r>
-      <w:proofErr w:type="spellStart"/>
-      <w:r>
-        <w:rPr>
-          <w:rFonts w:cs="Times New Roman"/>
-          <w:i/>
-          <w:iCs/>
-          <w:sz w:val="24"/>
-          <w:szCs w:val="24"/>
-        </w:rPr>
-        <w:t>String</w:t>
-      </w:r>
-      <w:proofErr w:type="spellEnd"/>
-      <w:r>
-        <w:rPr>
-          <w:rFonts w:cs="Times New Roman"/>
-          <w:i/>
-          <w:iCs/>
-          <w:sz w:val="24"/>
-          <w:szCs w:val="24"/>
-        </w:rPr>
-        <w:t xml:space="preserve">, </w:t>
-      </w:r>
-      <w:proofErr w:type="spellStart"/>
-      <w:r>
-        <w:rPr>
-          <w:rFonts w:cs="Times New Roman"/>
-          <w:i/>
-          <w:iCs/>
-          <w:sz w:val="24"/>
-          <w:szCs w:val="24"/>
-        </w:rPr>
-        <w:t>puntiSelezionati</w:t>
-      </w:r>
-      <w:proofErr w:type="spellEnd"/>
-      <w:r>
-        <w:rPr>
-          <w:rFonts w:cs="Times New Roman"/>
-          <w:i/>
-          <w:iCs/>
-          <w:sz w:val="24"/>
-          <w:szCs w:val="24"/>
-        </w:rPr>
-        <w:t xml:space="preserve">: </w:t>
-      </w:r>
-      <w:proofErr w:type="spellStart"/>
-      <w:r>
-        <w:rPr>
-          <w:rFonts w:cs="Times New Roman"/>
-          <w:i/>
-          <w:iCs/>
-          <w:sz w:val="24"/>
-          <w:szCs w:val="24"/>
-        </w:rPr>
-        <w:t>int</w:t>
-      </w:r>
-      <w:proofErr w:type="spellEnd"/>
+        <w:t>, puntiSelezionati: int</w:t>
+      </w:r>
       <w:r>
         <w:rPr>
           <w:rFonts w:cs="Times New Roman"/>
@@ -3214,7 +2912,6 @@
         </w:rPr>
         <w:t xml:space="preserve">È stata creata un’istanza di </w:t>
       </w:r>
-      <w:proofErr w:type="spellStart"/>
       <w:r>
         <w:rPr>
           <w:rFonts w:cs="Times New Roman"/>
@@ -3235,7 +2932,6 @@
         </w:rPr>
         <w:t>ontoPayPal</w:t>
       </w:r>
-      <w:proofErr w:type="spellEnd"/>
     </w:p>
     <w:p>
       <w:pPr>
@@ -3265,7 +2961,6 @@
         <w:lastRenderedPageBreak/>
         <w:t xml:space="preserve">È stata associata l’istanza di </w:t>
       </w:r>
-      <w:proofErr w:type="spellStart"/>
       <w:r>
         <w:rPr>
           <w:rFonts w:cs="Times New Roman"/>
@@ -3286,7 +2981,6 @@
         </w:rPr>
         <w:t>ontoPayPal</w:t>
       </w:r>
-      <w:proofErr w:type="spellEnd"/>
       <w:r>
         <w:rPr>
           <w:rFonts w:cs="Times New Roman"/>
@@ -3295,7 +2989,6 @@
         </w:rPr>
         <w:t xml:space="preserve"> a </w:t>
       </w:r>
-      <w:proofErr w:type="spellStart"/>
       <w:r>
         <w:rPr>
           <w:rFonts w:cs="Times New Roman"/>
@@ -3314,7 +3007,90 @@
           <w:sz w:val="24"/>
           <w:szCs w:val="24"/>
         </w:rPr>
-        <w:t>agamento</w:t>
+        <w:t>agamentoPayPal</w:t>
+      </w:r>
+    </w:p>
+    <w:p>
+      <w:pPr>
+        <w:rPr>
+          <w:sz w:val="24"/>
+          <w:szCs w:val="24"/>
+        </w:rPr>
+      </w:pPr>
+    </w:p>
+    <w:p>
+      <w:pPr>
+        <w:jc w:val="both"/>
+        <w:rPr>
+          <w:rFonts w:cs="Times New Roman"/>
+          <w:b/>
+          <w:bCs/>
+          <w:sz w:val="24"/>
+          <w:szCs w:val="24"/>
+          <w:u w:val="single"/>
+        </w:rPr>
+      </w:pPr>
+      <w:r>
+        <w:rPr>
+          <w:rFonts w:cs="Times New Roman"/>
+          <w:b/>
+          <w:bCs/>
+          <w:sz w:val="24"/>
+          <w:szCs w:val="24"/>
+          <w:u w:val="single"/>
+        </w:rPr>
+        <w:t>Contratto CO</w:t>
+      </w:r>
+      <w:r>
+        <w:rPr>
+          <w:rFonts w:cs="Times New Roman"/>
+          <w:b/>
+          <w:bCs/>
+          <w:sz w:val="24"/>
+          <w:szCs w:val="24"/>
+          <w:u w:val="single"/>
+        </w:rPr>
+        <w:t>5</w:t>
+      </w:r>
+      <w:r>
+        <w:rPr>
+          <w:rFonts w:cs="Times New Roman"/>
+          <w:b/>
+          <w:bCs/>
+          <w:sz w:val="24"/>
+          <w:szCs w:val="24"/>
+          <w:u w:val="single"/>
+        </w:rPr>
+        <w:t>: confermaInserimento</w:t>
+      </w:r>
+    </w:p>
+    <w:p>
+      <w:pPr>
+        <w:spacing w:before="100" w:beforeAutospacing="1" w:after="165" w:line="240" w:lineRule="auto"/>
+        <w:jc w:val="both"/>
+        <w:rPr>
+          <w:rFonts w:cs="Times New Roman"/>
+          <w:sz w:val="24"/>
+          <w:szCs w:val="24"/>
+        </w:rPr>
+      </w:pPr>
+      <w:r>
+        <w:rPr>
+          <w:rFonts w:cs="Times New Roman"/>
+          <w:b/>
+          <w:bCs/>
+          <w:sz w:val="24"/>
+          <w:szCs w:val="24"/>
+        </w:rPr>
+        <w:t>Operazione:</w:t>
+      </w:r>
+      <w:r>
+        <w:rPr>
+          <w:rFonts w:cs="Times New Roman"/>
+          <w:sz w:val="24"/>
+          <w:szCs w:val="24"/>
+        </w:rPr>
+        <w:t xml:space="preserve"> </w:t>
       </w:r>
       <w:r>
         <w:rPr>
@@ -3324,106 +3100,16 @@
           <w:sz w:val="24"/>
           <w:szCs w:val="24"/>
         </w:rPr>
-        <w:t>PayPal</w:t>
-      </w:r>
-      <w:proofErr w:type="spellEnd"/>
-    </w:p>
-    <w:p>
-      <w:pPr>
-        <w:rPr>
-          <w:sz w:val="24"/>
-          <w:szCs w:val="24"/>
-        </w:rPr>
-      </w:pPr>
-    </w:p>
-    <w:p>
-      <w:pPr>
-        <w:jc w:val="both"/>
-        <w:rPr>
-          <w:rFonts w:cs="Times New Roman"/>
-          <w:b/>
-          <w:bCs/>
-          <w:sz w:val="24"/>
-          <w:szCs w:val="24"/>
-          <w:u w:val="single"/>
-        </w:rPr>
-      </w:pPr>
-      <w:r>
-        <w:rPr>
-          <w:rFonts w:cs="Times New Roman"/>
-          <w:b/>
-          <w:bCs/>
-          <w:sz w:val="24"/>
-          <w:szCs w:val="24"/>
-          <w:u w:val="single"/>
-        </w:rPr>
-        <w:t>Contratto CO</w:t>
-      </w:r>
-      <w:r>
-        <w:rPr>
-          <w:rFonts w:cs="Times New Roman"/>
-          <w:b/>
-          <w:bCs/>
-          <w:sz w:val="24"/>
-          <w:szCs w:val="24"/>
-          <w:u w:val="single"/>
-        </w:rPr>
-        <w:t>5</w:t>
-      </w:r>
-      <w:r>
-        <w:rPr>
-          <w:rFonts w:cs="Times New Roman"/>
-          <w:b/>
-          <w:bCs/>
-          <w:sz w:val="24"/>
-          <w:szCs w:val="24"/>
-          <w:u w:val="single"/>
-        </w:rPr>
-        <w:t xml:space="preserve">: </w:t>
-      </w:r>
-      <w:proofErr w:type="spellStart"/>
-      <w:r>
-        <w:rPr>
-          <w:rFonts w:cs="Times New Roman"/>
-          <w:b/>
-          <w:bCs/>
-          <w:sz w:val="24"/>
-          <w:szCs w:val="24"/>
-          <w:u w:val="single"/>
-        </w:rPr>
         <w:t>confermaInserimento</w:t>
       </w:r>
-      <w:proofErr w:type="spellEnd"/>
-    </w:p>
-    <w:p>
-      <w:pPr>
-        <w:spacing w:before="100" w:beforeAutospacing="1" w:after="165" w:line="240" w:lineRule="auto"/>
-        <w:jc w:val="both"/>
-        <w:rPr>
-          <w:rFonts w:cs="Times New Roman"/>
-          <w:sz w:val="24"/>
-          <w:szCs w:val="24"/>
-        </w:rPr>
-      </w:pPr>
-      <w:r>
-        <w:rPr>
-          <w:rFonts w:cs="Times New Roman"/>
-          <w:b/>
-          <w:bCs/>
-          <w:sz w:val="24"/>
-          <w:szCs w:val="24"/>
-        </w:rPr>
-        <w:t>Operazione:</w:t>
-      </w:r>
-      <w:r>
-        <w:rPr>
-          <w:rFonts w:cs="Times New Roman"/>
-          <w:sz w:val="24"/>
-          <w:szCs w:val="24"/>
-        </w:rPr>
-        <w:t xml:space="preserve"> </w:t>
-      </w:r>
-      <w:proofErr w:type="spellStart"/>
+      <w:r>
+        <w:rPr>
+          <w:rFonts w:cs="Times New Roman"/>
+          <w:sz w:val="24"/>
+          <w:szCs w:val="24"/>
+        </w:rPr>
+        <w:t>(</w:t>
+      </w:r>
       <w:r>
         <w:rPr>
           <w:rFonts w:cs="Times New Roman"/>
@@ -3432,16 +3118,15 @@
           <w:sz w:val="24"/>
           <w:szCs w:val="24"/>
         </w:rPr>
-        <w:t>confermaInserimento</w:t>
-      </w:r>
-      <w:proofErr w:type="spellEnd"/>
-      <w:r>
-        <w:rPr>
-          <w:rFonts w:cs="Times New Roman"/>
-          <w:sz w:val="24"/>
-          <w:szCs w:val="24"/>
-        </w:rPr>
-        <w:t>(</w:t>
+        <w:t>prenotazione</w:t>
+      </w:r>
+      <w:r>
+        <w:rPr>
+          <w:rFonts w:cs="Times New Roman"/>
+          <w:sz w:val="24"/>
+          <w:szCs w:val="24"/>
+        </w:rPr>
+        <w:t xml:space="preserve">: Prenotazione, </w:t>
       </w:r>
       <w:r>
         <w:rPr>
@@ -3451,53 +3136,15 @@
           <w:sz w:val="24"/>
           <w:szCs w:val="24"/>
         </w:rPr>
-        <w:t>prenotazione</w:t>
-      </w:r>
-      <w:r>
-        <w:rPr>
-          <w:rFonts w:cs="Times New Roman"/>
-          <w:sz w:val="24"/>
-          <w:szCs w:val="24"/>
-        </w:rPr>
-        <w:t xml:space="preserve">: Prenotazione, </w:t>
-      </w:r>
-      <w:proofErr w:type="spellStart"/>
-      <w:r>
-        <w:rPr>
-          <w:rFonts w:cs="Times New Roman"/>
-          <w:i/>
-          <w:iCs/>
-          <w:sz w:val="24"/>
-          <w:szCs w:val="24"/>
-        </w:rPr>
         <w:t>voloPrenotato</w:t>
       </w:r>
-      <w:proofErr w:type="spellEnd"/>
-      <w:r>
-        <w:rPr>
-          <w:rFonts w:cs="Times New Roman"/>
-          <w:sz w:val="24"/>
-          <w:szCs w:val="24"/>
-        </w:rPr>
-        <w:t xml:space="preserve">: </w:t>
-      </w:r>
-      <w:proofErr w:type="spellStart"/>
-      <w:r>
-        <w:rPr>
-          <w:rFonts w:cs="Times New Roman"/>
-          <w:sz w:val="24"/>
-          <w:szCs w:val="24"/>
-        </w:rPr>
-        <w:t>VoloPrenotato</w:t>
-      </w:r>
-      <w:proofErr w:type="spellEnd"/>
-      <w:r>
-        <w:rPr>
-          <w:rFonts w:cs="Times New Roman"/>
-          <w:sz w:val="24"/>
-          <w:szCs w:val="24"/>
-        </w:rPr>
-        <w:t>)</w:t>
+      <w:r>
+        <w:rPr>
+          <w:rFonts w:cs="Times New Roman"/>
+          <w:sz w:val="24"/>
+          <w:szCs w:val="24"/>
+        </w:rPr>
+        <w:t>: VoloPrenotato)</w:t>
       </w:r>
     </w:p>
     <w:p>
@@ -3604,7 +3251,6 @@
         </w:rPr>
         <w:t xml:space="preserve">È stata creata un’istanza </w:t>
       </w:r>
-      <w:proofErr w:type="spellStart"/>
       <w:r>
         <w:rPr>
           <w:rFonts w:cs="Times New Roman"/>
@@ -3615,7 +3261,6 @@
         </w:rPr>
         <w:t>CartaDiImbarco</w:t>
       </w:r>
-      <w:proofErr w:type="spellEnd"/>
       <w:r>
         <w:rPr>
           <w:rFonts w:cs="Times New Roman"/>
@@ -3658,7 +3303,6 @@
         </w:rPr>
         <w:t xml:space="preserve"> e </w:t>
       </w:r>
-      <w:proofErr w:type="spellStart"/>
       <w:r>
         <w:rPr>
           <w:rFonts w:cs="Times New Roman"/>
@@ -3669,7 +3313,6 @@
         </w:rPr>
         <w:t>voloPrenotato</w:t>
       </w:r>
-      <w:proofErr w:type="spellEnd"/>
       <w:r>
         <w:rPr>
           <w:rFonts w:cs="Times New Roman"/>
@@ -3688,7 +3331,6 @@
         </w:rPr>
         <w:t xml:space="preserve">sono state associate a </w:t>
       </w:r>
-      <w:proofErr w:type="spellStart"/>
       <w:r>
         <w:rPr>
           <w:rFonts w:cs="Times New Roman"/>
@@ -3709,7 +3351,6 @@
         </w:rPr>
         <w:t>artaDiImbarco</w:t>
       </w:r>
-      <w:proofErr w:type="spellEnd"/>
       <w:r>
         <w:rPr>
           <w:rFonts w:cs="Times New Roman"/>
@@ -3742,7 +3383,6 @@
         </w:rPr>
         <w:t xml:space="preserve">L’attributo </w:t>
       </w:r>
-      <w:proofErr w:type="spellStart"/>
       <w:r>
         <w:rPr>
           <w:rFonts w:cs="Times New Roman"/>
@@ -3773,7 +3413,6 @@
         </w:rPr>
         <w:t>n</w:t>
       </w:r>
-      <w:proofErr w:type="spellEnd"/>
       <w:r>
         <w:rPr>
           <w:rFonts w:cs="Times New Roman"/>
@@ -3782,7 +3421,6 @@
         </w:rPr>
         <w:t xml:space="preserve"> di </w:t>
       </w:r>
-      <w:proofErr w:type="spellStart"/>
       <w:r>
         <w:rPr>
           <w:rFonts w:cs="Times New Roman"/>
@@ -3793,7 +3431,6 @@
         </w:rPr>
         <w:t>VoloPrenotato</w:t>
       </w:r>
-      <w:proofErr w:type="spellEnd"/>
       <w:r>
         <w:rPr>
           <w:rFonts w:cs="Times New Roman"/>
@@ -9769,18 +9406,18 @@
 </file>
 
 <file path=customXml/item1.xml><?xml version="1.0" encoding="utf-8"?>
+<p:properties xmlns:p="http://schemas.microsoft.com/office/2006/metadata/properties" xmlns:xsi="http://www.w3.org/2001/XMLSchema-instance" xmlns:pc="http://schemas.microsoft.com/office/infopath/2007/PartnerControls">
+  <documentManagement/>
+</p:properties>
+</file>
+
+<file path=customXml/item2.xml><?xml version="1.0" encoding="utf-8"?>
 <?mso-contentType ?>
 <FormTemplates xmlns="http://schemas.microsoft.com/sharepoint/v3/contenttype/forms">
   <Display>DocumentLibraryForm</Display>
   <Edit>DocumentLibraryForm</Edit>
   <New>DocumentLibraryForm</New>
 </FormTemplates>
-</file>
-
-<file path=customXml/item2.xml><?xml version="1.0" encoding="utf-8"?>
-<p:properties xmlns:p="http://schemas.microsoft.com/office/2006/metadata/properties" xmlns:xsi="http://www.w3.org/2001/XMLSchema-instance" xmlns:pc="http://schemas.microsoft.com/office/infopath/2007/PartnerControls">
-  <documentManagement/>
-</p:properties>
 </file>
 
 <file path=customXml/item3.xml><?xml version="1.0" encoding="utf-8"?>
@@ -9946,18 +9583,18 @@
 </file>
 
 <file path=customXml/itemProps1.xml><?xml version="1.0" encoding="utf-8"?>
-<ds:datastoreItem xmlns:ds="http://schemas.openxmlformats.org/officeDocument/2006/customXml" ds:itemID="{C42E6CAA-4D1A-4B96-BF0C-F495BC72B660}">
+<ds:datastoreItem xmlns:ds="http://schemas.openxmlformats.org/officeDocument/2006/customXml" ds:itemID="{A548AE7F-0F24-43B0-8AAD-BA6B0D44BC31}">
   <ds:schemaRefs>
-    <ds:schemaRef ds:uri="http://schemas.microsoft.com/sharepoint/v3/contenttype/forms"/>
+    <ds:schemaRef ds:uri="http://schemas.microsoft.com/office/2006/metadata/properties"/>
+    <ds:schemaRef ds:uri="http://schemas.microsoft.com/office/infopath/2007/PartnerControls"/>
   </ds:schemaRefs>
 </ds:datastoreItem>
 </file>
 
 <file path=customXml/itemProps2.xml><?xml version="1.0" encoding="utf-8"?>
-<ds:datastoreItem xmlns:ds="http://schemas.openxmlformats.org/officeDocument/2006/customXml" ds:itemID="{A548AE7F-0F24-43B0-8AAD-BA6B0D44BC31}">
+<ds:datastoreItem xmlns:ds="http://schemas.openxmlformats.org/officeDocument/2006/customXml" ds:itemID="{C42E6CAA-4D1A-4B96-BF0C-F495BC72B660}">
   <ds:schemaRefs>
-    <ds:schemaRef ds:uri="http://schemas.microsoft.com/office/2006/metadata/properties"/>
-    <ds:schemaRef ds:uri="http://schemas.microsoft.com/office/infopath/2007/PartnerControls"/>
+    <ds:schemaRef ds:uri="http://schemas.microsoft.com/sharepoint/v3/contenttype/forms"/>
   </ds:schemaRefs>
 </ds:datastoreItem>
 </file>
@@ -9981,7 +9618,7 @@
 </file>
 
 <file path=customXml/itemProps4.xml><?xml version="1.0" encoding="utf-8"?>
-<ds:datastoreItem xmlns:ds="http://schemas.openxmlformats.org/officeDocument/2006/customXml" ds:itemID="{AC074D06-8444-4C08-A7A4-365D56750DFF}">
+<ds:datastoreItem xmlns:ds="http://schemas.openxmlformats.org/officeDocument/2006/customXml" ds:itemID="{763E5B41-7838-4DF1-92CD-F0D3DE7774A5}">
   <ds:schemaRefs>
     <ds:schemaRef ds:uri="http://schemas.openxmlformats.org/officeDocument/2006/bibliography"/>
   </ds:schemaRefs>

</xml_diff>